<commit_message>
Seperated navbar social icons and contact from same span, moved contact to a new div
</commit_message>
<xml_diff>
--- a/Some Easy React Notes.docx
+++ b/Some Easy React Notes.docx
@@ -1096,7 +1096,7 @@
         <w:pStyle w:val="ListParagraph"/>
         <w:ind w:left="360" w:firstLineChars="0" w:firstLine="0"/>
         <w:rPr>
-          <w:rFonts w:ascii="Calibri" w:hAnsi="Calibri" w:cs="Calibri" w:hint="eastAsia"/>
+          <w:rFonts w:ascii="Calibri" w:hAnsi="Calibri" w:cs="Calibri"/>
           <w:sz w:val="20"/>
           <w:szCs w:val="20"/>
         </w:rPr>
@@ -1112,6 +1112,728 @@
         <w:ind w:firstLineChars="0"/>
         <w:rPr>
           <w:rFonts w:ascii="Calibri" w:hAnsi="Calibri" w:cs="Calibri"/>
+          <w:sz w:val="20"/>
+          <w:szCs w:val="20"/>
+        </w:rPr>
+      </w:pPr>
+      <w:r>
+        <w:rPr>
+          <w:rFonts w:ascii="Calibri" w:hAnsi="Calibri" w:cs="Calibri" w:hint="eastAsia"/>
+          <w:sz w:val="20"/>
+          <w:szCs w:val="20"/>
+        </w:rPr>
+        <w:t>Below</w:t>
+      </w:r>
+      <w:r>
+        <w:rPr>
+          <w:rFonts w:ascii="Calibri" w:hAnsi="Calibri" w:cs="Calibri"/>
+          <w:sz w:val="20"/>
+          <w:szCs w:val="20"/>
+        </w:rPr>
+        <w:t xml:space="preserve"> is saying, only show the &lt;Col&gt;…&lt;/Col&gt; view when status message is {not None}/True.</w:t>
+      </w:r>
+    </w:p>
+    <w:p>
+      <w:pPr>
+        <w:pStyle w:val="ListParagraph"/>
+        <w:ind w:firstLine="400"/>
+        <w:rPr>
+          <w:rFonts w:ascii="Calibri" w:hAnsi="Calibri" w:cs="Calibri" w:hint="eastAsia"/>
+          <w:sz w:val="20"/>
+          <w:szCs w:val="20"/>
+        </w:rPr>
+      </w:pPr>
+    </w:p>
+    <w:p>
+      <w:pPr>
+        <w:widowControl/>
+        <w:shd w:val="clear" w:color="auto" w:fill="1E1E1E"/>
+        <w:spacing w:line="285" w:lineRule="atLeast"/>
+        <w:jc w:val="left"/>
+        <w:rPr>
+          <w:rFonts w:ascii="Consolas" w:eastAsia="宋体" w:hAnsi="Consolas" w:cs="宋体"/>
+          <w:color w:val="D4D4D4"/>
+          <w:kern w:val="0"/>
+          <w:szCs w:val="21"/>
+          <w:lang w:val="en-US"/>
+        </w:rPr>
+      </w:pPr>
+      <w:r>
+        <w:rPr>
+          <w:rFonts w:ascii="Consolas" w:eastAsia="宋体" w:hAnsi="Consolas" w:cs="宋体"/>
+          <w:color w:val="569CD6"/>
+          <w:kern w:val="0"/>
+          <w:szCs w:val="21"/>
+          <w:lang w:val="en-US"/>
+        </w:rPr>
+        <w:t>{</w:t>
+      </w:r>
+      <w:proofErr w:type="spellStart"/>
+      <w:proofErr w:type="gramStart"/>
+      <w:r>
+        <w:rPr>
+          <w:rFonts w:ascii="Consolas" w:eastAsia="宋体" w:hAnsi="Consolas" w:cs="宋体"/>
+          <w:color w:val="4FC1FF"/>
+          <w:kern w:val="0"/>
+          <w:szCs w:val="21"/>
+          <w:lang w:val="en-US"/>
+        </w:rPr>
+        <w:t>status</w:t>
+      </w:r>
+      <w:r>
+        <w:rPr>
+          <w:rFonts w:ascii="Consolas" w:eastAsia="宋体" w:hAnsi="Consolas" w:cs="宋体"/>
+          <w:color w:val="D4D4D4"/>
+          <w:kern w:val="0"/>
+          <w:szCs w:val="21"/>
+          <w:lang w:val="en-US"/>
+        </w:rPr>
+        <w:t>.</w:t>
+      </w:r>
+      <w:r>
+        <w:rPr>
+          <w:rFonts w:ascii="Consolas" w:eastAsia="宋体" w:hAnsi="Consolas" w:cs="宋体"/>
+          <w:color w:val="9CDCFE"/>
+          <w:kern w:val="0"/>
+          <w:szCs w:val="21"/>
+          <w:lang w:val="en-US"/>
+        </w:rPr>
+        <w:t>message</w:t>
+      </w:r>
+      <w:proofErr w:type="spellEnd"/>
+      <w:proofErr w:type="gramEnd"/>
+      <w:r>
+        <w:rPr>
+          <w:rFonts w:ascii="Consolas" w:eastAsia="宋体" w:hAnsi="Consolas" w:cs="宋体"/>
+          <w:color w:val="D4D4D4"/>
+          <w:kern w:val="0"/>
+          <w:szCs w:val="21"/>
+          <w:lang w:val="en-US"/>
+        </w:rPr>
+        <w:t xml:space="preserve"> &amp;&amp; (</w:t>
+      </w:r>
+    </w:p>
+    <w:p>
+      <w:pPr>
+        <w:widowControl/>
+        <w:shd w:val="clear" w:color="auto" w:fill="1E1E1E"/>
+        <w:spacing w:line="285" w:lineRule="atLeast"/>
+        <w:jc w:val="left"/>
+        <w:rPr>
+          <w:rFonts w:ascii="Consolas" w:eastAsia="宋体" w:hAnsi="Consolas" w:cs="宋体"/>
+          <w:color w:val="D4D4D4"/>
+          <w:kern w:val="0"/>
+          <w:szCs w:val="21"/>
+          <w:lang w:val="en-US"/>
+        </w:rPr>
+      </w:pPr>
+      <w:r>
+        <w:rPr>
+          <w:rFonts w:ascii="Consolas" w:eastAsia="宋体" w:hAnsi="Consolas" w:cs="宋体"/>
+          <w:color w:val="D4D4D4"/>
+          <w:kern w:val="0"/>
+          <w:szCs w:val="21"/>
+          <w:lang w:val="en-US"/>
+        </w:rPr>
+        <w:t xml:space="preserve">                                    </w:t>
+      </w:r>
+      <w:r>
+        <w:rPr>
+          <w:rFonts w:ascii="Consolas" w:eastAsia="宋体" w:hAnsi="Consolas" w:cs="宋体"/>
+          <w:color w:val="808080"/>
+          <w:kern w:val="0"/>
+          <w:szCs w:val="21"/>
+          <w:lang w:val="en-US"/>
+        </w:rPr>
+        <w:t>&lt;</w:t>
+      </w:r>
+      <w:r>
+        <w:rPr>
+          <w:rFonts w:ascii="Consolas" w:eastAsia="宋体" w:hAnsi="Consolas" w:cs="宋体"/>
+          <w:color w:val="4EC9B0"/>
+          <w:kern w:val="0"/>
+          <w:szCs w:val="21"/>
+          <w:lang w:val="en-US"/>
+        </w:rPr>
+        <w:t>Col</w:t>
+      </w:r>
+      <w:r>
+        <w:rPr>
+          <w:rFonts w:ascii="Consolas" w:eastAsia="宋体" w:hAnsi="Consolas" w:cs="宋体"/>
+          <w:color w:val="808080"/>
+          <w:kern w:val="0"/>
+          <w:szCs w:val="21"/>
+          <w:lang w:val="en-US"/>
+        </w:rPr>
+        <w:t>&gt;</w:t>
+      </w:r>
+    </w:p>
+    <w:p>
+      <w:pPr>
+        <w:widowControl/>
+        <w:shd w:val="clear" w:color="auto" w:fill="1E1E1E"/>
+        <w:spacing w:line="285" w:lineRule="atLeast"/>
+        <w:jc w:val="left"/>
+        <w:rPr>
+          <w:rFonts w:ascii="Consolas" w:eastAsia="宋体" w:hAnsi="Consolas" w:cs="宋体"/>
+          <w:color w:val="D4D4D4"/>
+          <w:kern w:val="0"/>
+          <w:szCs w:val="21"/>
+          <w:lang w:val="en-US"/>
+        </w:rPr>
+      </w:pPr>
+      <w:r>
+        <w:rPr>
+          <w:rFonts w:ascii="Consolas" w:eastAsia="宋体" w:hAnsi="Consolas" w:cs="宋体"/>
+          <w:color w:val="D4D4D4"/>
+          <w:kern w:val="0"/>
+          <w:szCs w:val="21"/>
+          <w:lang w:val="en-US"/>
+        </w:rPr>
+        <w:t xml:space="preserve">                                        </w:t>
+      </w:r>
+      <w:r>
+        <w:rPr>
+          <w:rFonts w:ascii="Consolas" w:eastAsia="宋体" w:hAnsi="Consolas" w:cs="宋体"/>
+          <w:color w:val="808080"/>
+          <w:kern w:val="0"/>
+          <w:szCs w:val="21"/>
+          <w:lang w:val="en-US"/>
+        </w:rPr>
+        <w:t>&lt;</w:t>
+      </w:r>
+      <w:r>
+        <w:rPr>
+          <w:rFonts w:ascii="Consolas" w:eastAsia="宋体" w:hAnsi="Consolas" w:cs="宋体"/>
+          <w:color w:val="569CD6"/>
+          <w:kern w:val="0"/>
+          <w:szCs w:val="21"/>
+          <w:lang w:val="en-US"/>
+        </w:rPr>
+        <w:t>p</w:t>
+      </w:r>
+    </w:p>
+    <w:p>
+      <w:pPr>
+        <w:widowControl/>
+        <w:shd w:val="clear" w:color="auto" w:fill="1E1E1E"/>
+        <w:spacing w:line="285" w:lineRule="atLeast"/>
+        <w:jc w:val="left"/>
+        <w:rPr>
+          <w:rFonts w:ascii="Consolas" w:eastAsia="宋体" w:hAnsi="Consolas" w:cs="宋体"/>
+          <w:color w:val="D4D4D4"/>
+          <w:kern w:val="0"/>
+          <w:szCs w:val="21"/>
+          <w:lang w:val="en-US"/>
+        </w:rPr>
+      </w:pPr>
+      <w:r>
+        <w:rPr>
+          <w:rFonts w:ascii="Consolas" w:eastAsia="宋体" w:hAnsi="Consolas" w:cs="宋体"/>
+          <w:color w:val="D4D4D4"/>
+          <w:kern w:val="0"/>
+          <w:szCs w:val="21"/>
+          <w:lang w:val="en-US"/>
+        </w:rPr>
+        <w:t xml:space="preserve">                                            </w:t>
+      </w:r>
+      <w:proofErr w:type="spellStart"/>
+      <w:r>
+        <w:rPr>
+          <w:rFonts w:ascii="Consolas" w:eastAsia="宋体" w:hAnsi="Consolas" w:cs="宋体"/>
+          <w:color w:val="9CDCFE"/>
+          <w:kern w:val="0"/>
+          <w:szCs w:val="21"/>
+          <w:lang w:val="en-US"/>
+        </w:rPr>
+        <w:t>className</w:t>
+      </w:r>
+      <w:proofErr w:type="spellEnd"/>
+      <w:proofErr w:type="gramStart"/>
+      <w:r>
+        <w:rPr>
+          <w:rFonts w:ascii="Consolas" w:eastAsia="宋体" w:hAnsi="Consolas" w:cs="宋体"/>
+          <w:color w:val="D4D4D4"/>
+          <w:kern w:val="0"/>
+          <w:szCs w:val="21"/>
+          <w:lang w:val="en-US"/>
+        </w:rPr>
+        <w:t>=</w:t>
+      </w:r>
+      <w:r>
+        <w:rPr>
+          <w:rFonts w:ascii="Consolas" w:eastAsia="宋体" w:hAnsi="Consolas" w:cs="宋体"/>
+          <w:color w:val="569CD6"/>
+          <w:kern w:val="0"/>
+          <w:szCs w:val="21"/>
+          <w:lang w:val="en-US"/>
+        </w:rPr>
+        <w:t>{</w:t>
+      </w:r>
+      <w:proofErr w:type="gramEnd"/>
+    </w:p>
+    <w:p>
+      <w:pPr>
+        <w:widowControl/>
+        <w:shd w:val="clear" w:color="auto" w:fill="1E1E1E"/>
+        <w:spacing w:line="285" w:lineRule="atLeast"/>
+        <w:jc w:val="left"/>
+        <w:rPr>
+          <w:rFonts w:ascii="Consolas" w:eastAsia="宋体" w:hAnsi="Consolas" w:cs="宋体"/>
+          <w:color w:val="D4D4D4"/>
+          <w:kern w:val="0"/>
+          <w:szCs w:val="21"/>
+          <w:lang w:val="en-US"/>
+        </w:rPr>
+      </w:pPr>
+      <w:r>
+        <w:rPr>
+          <w:rFonts w:ascii="Consolas" w:eastAsia="宋体" w:hAnsi="Consolas" w:cs="宋体"/>
+          <w:color w:val="D4D4D4"/>
+          <w:kern w:val="0"/>
+          <w:szCs w:val="21"/>
+          <w:lang w:val="en-US"/>
+        </w:rPr>
+        <w:t xml:space="preserve">                                                </w:t>
+      </w:r>
+      <w:proofErr w:type="spellStart"/>
+      <w:proofErr w:type="gramStart"/>
+      <w:r>
+        <w:rPr>
+          <w:rFonts w:ascii="Consolas" w:eastAsia="宋体" w:hAnsi="Consolas" w:cs="宋体"/>
+          <w:color w:val="4FC1FF"/>
+          <w:kern w:val="0"/>
+          <w:szCs w:val="21"/>
+          <w:lang w:val="en-US"/>
+        </w:rPr>
+        <w:t>status</w:t>
+      </w:r>
+      <w:r>
+        <w:rPr>
+          <w:rFonts w:ascii="Consolas" w:eastAsia="宋体" w:hAnsi="Consolas" w:cs="宋体"/>
+          <w:color w:val="D4D4D4"/>
+          <w:kern w:val="0"/>
+          <w:szCs w:val="21"/>
+          <w:lang w:val="en-US"/>
+        </w:rPr>
+        <w:t>.</w:t>
+      </w:r>
+      <w:r>
+        <w:rPr>
+          <w:rFonts w:ascii="Consolas" w:eastAsia="宋体" w:hAnsi="Consolas" w:cs="宋体"/>
+          <w:color w:val="9CDCFE"/>
+          <w:kern w:val="0"/>
+          <w:szCs w:val="21"/>
+          <w:lang w:val="en-US"/>
+        </w:rPr>
+        <w:t>success</w:t>
+      </w:r>
+      <w:proofErr w:type="spellEnd"/>
+      <w:proofErr w:type="gramEnd"/>
+      <w:r>
+        <w:rPr>
+          <w:rFonts w:ascii="Consolas" w:eastAsia="宋体" w:hAnsi="Consolas" w:cs="宋体"/>
+          <w:color w:val="D4D4D4"/>
+          <w:kern w:val="0"/>
+          <w:szCs w:val="21"/>
+          <w:lang w:val="en-US"/>
+        </w:rPr>
+        <w:t xml:space="preserve"> === </w:t>
+      </w:r>
+      <w:r>
+        <w:rPr>
+          <w:rFonts w:ascii="Consolas" w:eastAsia="宋体" w:hAnsi="Consolas" w:cs="宋体"/>
+          <w:color w:val="569CD6"/>
+          <w:kern w:val="0"/>
+          <w:szCs w:val="21"/>
+          <w:lang w:val="en-US"/>
+        </w:rPr>
+        <w:t>true</w:t>
+      </w:r>
+    </w:p>
+    <w:p>
+      <w:pPr>
+        <w:widowControl/>
+        <w:shd w:val="clear" w:color="auto" w:fill="1E1E1E"/>
+        <w:spacing w:line="285" w:lineRule="atLeast"/>
+        <w:jc w:val="left"/>
+        <w:rPr>
+          <w:rFonts w:ascii="Consolas" w:eastAsia="宋体" w:hAnsi="Consolas" w:cs="宋体"/>
+          <w:color w:val="D4D4D4"/>
+          <w:kern w:val="0"/>
+          <w:szCs w:val="21"/>
+          <w:lang w:val="en-US"/>
+        </w:rPr>
+      </w:pPr>
+      <w:r>
+        <w:rPr>
+          <w:rFonts w:ascii="Consolas" w:eastAsia="宋体" w:hAnsi="Consolas" w:cs="宋体"/>
+          <w:color w:val="D4D4D4"/>
+          <w:kern w:val="0"/>
+          <w:szCs w:val="21"/>
+          <w:lang w:val="en-US"/>
+        </w:rPr>
+        <w:t xml:space="preserve">                                                    ? </w:t>
+      </w:r>
+      <w:r>
+        <w:rPr>
+          <w:rFonts w:ascii="Consolas" w:eastAsia="宋体" w:hAnsi="Consolas" w:cs="宋体"/>
+          <w:color w:val="CE9178"/>
+          <w:kern w:val="0"/>
+          <w:szCs w:val="21"/>
+          <w:lang w:val="en-US"/>
+        </w:rPr>
+        <w:t>"success"</w:t>
+      </w:r>
+    </w:p>
+    <w:p>
+      <w:pPr>
+        <w:widowControl/>
+        <w:shd w:val="clear" w:color="auto" w:fill="1E1E1E"/>
+        <w:spacing w:line="285" w:lineRule="atLeast"/>
+        <w:jc w:val="left"/>
+        <w:rPr>
+          <w:rFonts w:ascii="Consolas" w:eastAsia="宋体" w:hAnsi="Consolas" w:cs="宋体"/>
+          <w:color w:val="D4D4D4"/>
+          <w:kern w:val="0"/>
+          <w:szCs w:val="21"/>
+          <w:lang w:val="en-US"/>
+        </w:rPr>
+      </w:pPr>
+      <w:r>
+        <w:rPr>
+          <w:rFonts w:ascii="Consolas" w:eastAsia="宋体" w:hAnsi="Consolas" w:cs="宋体"/>
+          <w:color w:val="D4D4D4"/>
+          <w:kern w:val="0"/>
+          <w:szCs w:val="21"/>
+          <w:lang w:val="en-US"/>
+        </w:rPr>
+        <w:t xml:space="preserve">                                                    : </w:t>
+      </w:r>
+      <w:r>
+        <w:rPr>
+          <w:rFonts w:ascii="Consolas" w:eastAsia="宋体" w:hAnsi="Consolas" w:cs="宋体"/>
+          <w:color w:val="CE9178"/>
+          <w:kern w:val="0"/>
+          <w:szCs w:val="21"/>
+          <w:lang w:val="en-US"/>
+        </w:rPr>
+        <w:t>"danger"</w:t>
+      </w:r>
+    </w:p>
+    <w:p>
+      <w:pPr>
+        <w:widowControl/>
+        <w:shd w:val="clear" w:color="auto" w:fill="1E1E1E"/>
+        <w:spacing w:line="285" w:lineRule="atLeast"/>
+        <w:jc w:val="left"/>
+        <w:rPr>
+          <w:rFonts w:ascii="Consolas" w:eastAsia="宋体" w:hAnsi="Consolas" w:cs="宋体"/>
+          <w:color w:val="D4D4D4"/>
+          <w:kern w:val="0"/>
+          <w:szCs w:val="21"/>
+          <w:lang w:val="en-US"/>
+        </w:rPr>
+      </w:pPr>
+      <w:r>
+        <w:rPr>
+          <w:rFonts w:ascii="Consolas" w:eastAsia="宋体" w:hAnsi="Consolas" w:cs="宋体"/>
+          <w:color w:val="D4D4D4"/>
+          <w:kern w:val="0"/>
+          <w:szCs w:val="21"/>
+          <w:lang w:val="en-US"/>
+        </w:rPr>
+        <w:t xml:space="preserve">                                            </w:t>
+      </w:r>
+      <w:r>
+        <w:rPr>
+          <w:rFonts w:ascii="Consolas" w:eastAsia="宋体" w:hAnsi="Consolas" w:cs="宋体"/>
+          <w:color w:val="569CD6"/>
+          <w:kern w:val="0"/>
+          <w:szCs w:val="21"/>
+          <w:lang w:val="en-US"/>
+        </w:rPr>
+        <w:t>}</w:t>
+      </w:r>
+    </w:p>
+    <w:p>
+      <w:pPr>
+        <w:widowControl/>
+        <w:shd w:val="clear" w:color="auto" w:fill="1E1E1E"/>
+        <w:spacing w:line="285" w:lineRule="atLeast"/>
+        <w:jc w:val="left"/>
+        <w:rPr>
+          <w:rFonts w:ascii="Consolas" w:eastAsia="宋体" w:hAnsi="Consolas" w:cs="宋体"/>
+          <w:color w:val="D4D4D4"/>
+          <w:kern w:val="0"/>
+          <w:szCs w:val="21"/>
+          <w:lang w:val="en-US"/>
+        </w:rPr>
+      </w:pPr>
+      <w:r>
+        <w:rPr>
+          <w:rFonts w:ascii="Consolas" w:eastAsia="宋体" w:hAnsi="Consolas" w:cs="宋体"/>
+          <w:color w:val="D4D4D4"/>
+          <w:kern w:val="0"/>
+          <w:szCs w:val="21"/>
+          <w:lang w:val="en-US"/>
+        </w:rPr>
+        <w:t xml:space="preserve">                                        </w:t>
+      </w:r>
+      <w:r>
+        <w:rPr>
+          <w:rFonts w:ascii="Consolas" w:eastAsia="宋体" w:hAnsi="Consolas" w:cs="宋体"/>
+          <w:color w:val="808080"/>
+          <w:kern w:val="0"/>
+          <w:szCs w:val="21"/>
+          <w:lang w:val="en-US"/>
+        </w:rPr>
+        <w:t>&gt;</w:t>
+      </w:r>
+    </w:p>
+    <w:p>
+      <w:pPr>
+        <w:widowControl/>
+        <w:shd w:val="clear" w:color="auto" w:fill="1E1E1E"/>
+        <w:spacing w:line="285" w:lineRule="atLeast"/>
+        <w:jc w:val="left"/>
+        <w:rPr>
+          <w:rFonts w:ascii="Consolas" w:eastAsia="宋体" w:hAnsi="Consolas" w:cs="宋体"/>
+          <w:color w:val="D4D4D4"/>
+          <w:kern w:val="0"/>
+          <w:szCs w:val="21"/>
+          <w:lang w:val="en-US"/>
+        </w:rPr>
+      </w:pPr>
+      <w:r>
+        <w:rPr>
+          <w:rFonts w:ascii="Consolas" w:eastAsia="宋体" w:hAnsi="Consolas" w:cs="宋体"/>
+          <w:color w:val="D4D4D4"/>
+          <w:kern w:val="0"/>
+          <w:szCs w:val="21"/>
+          <w:lang w:val="en-US"/>
+        </w:rPr>
+        <w:t xml:space="preserve">                                            </w:t>
+      </w:r>
+      <w:r>
+        <w:rPr>
+          <w:rFonts w:ascii="Consolas" w:eastAsia="宋体" w:hAnsi="Consolas" w:cs="宋体"/>
+          <w:color w:val="569CD6"/>
+          <w:kern w:val="0"/>
+          <w:szCs w:val="21"/>
+          <w:lang w:val="en-US"/>
+        </w:rPr>
+        <w:t>{</w:t>
+      </w:r>
+      <w:proofErr w:type="spellStart"/>
+      <w:proofErr w:type="gramStart"/>
+      <w:r>
+        <w:rPr>
+          <w:rFonts w:ascii="Consolas" w:eastAsia="宋体" w:hAnsi="Consolas" w:cs="宋体"/>
+          <w:color w:val="4FC1FF"/>
+          <w:kern w:val="0"/>
+          <w:szCs w:val="21"/>
+          <w:lang w:val="en-US"/>
+        </w:rPr>
+        <w:t>status</w:t>
+      </w:r>
+      <w:r>
+        <w:rPr>
+          <w:rFonts w:ascii="Consolas" w:eastAsia="宋体" w:hAnsi="Consolas" w:cs="宋体"/>
+          <w:color w:val="D4D4D4"/>
+          <w:kern w:val="0"/>
+          <w:szCs w:val="21"/>
+          <w:lang w:val="en-US"/>
+        </w:rPr>
+        <w:t>.</w:t>
+      </w:r>
+      <w:r>
+        <w:rPr>
+          <w:rFonts w:ascii="Consolas" w:eastAsia="宋体" w:hAnsi="Consolas" w:cs="宋体"/>
+          <w:color w:val="9CDCFE"/>
+          <w:kern w:val="0"/>
+          <w:szCs w:val="21"/>
+          <w:lang w:val="en-US"/>
+        </w:rPr>
+        <w:t>message</w:t>
+      </w:r>
+      <w:proofErr w:type="spellEnd"/>
+      <w:proofErr w:type="gramEnd"/>
+      <w:r>
+        <w:rPr>
+          <w:rFonts w:ascii="Consolas" w:eastAsia="宋体" w:hAnsi="Consolas" w:cs="宋体"/>
+          <w:color w:val="569CD6"/>
+          <w:kern w:val="0"/>
+          <w:szCs w:val="21"/>
+          <w:lang w:val="en-US"/>
+        </w:rPr>
+        <w:t>}</w:t>
+      </w:r>
+    </w:p>
+    <w:p>
+      <w:pPr>
+        <w:widowControl/>
+        <w:shd w:val="clear" w:color="auto" w:fill="1E1E1E"/>
+        <w:spacing w:line="285" w:lineRule="atLeast"/>
+        <w:jc w:val="left"/>
+        <w:rPr>
+          <w:rFonts w:ascii="Consolas" w:eastAsia="宋体" w:hAnsi="Consolas" w:cs="宋体"/>
+          <w:color w:val="D4D4D4"/>
+          <w:kern w:val="0"/>
+          <w:szCs w:val="21"/>
+          <w:lang w:val="en-US"/>
+        </w:rPr>
+      </w:pPr>
+      <w:r>
+        <w:rPr>
+          <w:rFonts w:ascii="Consolas" w:eastAsia="宋体" w:hAnsi="Consolas" w:cs="宋体"/>
+          <w:color w:val="D4D4D4"/>
+          <w:kern w:val="0"/>
+          <w:szCs w:val="21"/>
+          <w:lang w:val="en-US"/>
+        </w:rPr>
+        <w:t xml:space="preserve">                                        </w:t>
+      </w:r>
+      <w:r>
+        <w:rPr>
+          <w:rFonts w:ascii="Consolas" w:eastAsia="宋体" w:hAnsi="Consolas" w:cs="宋体"/>
+          <w:color w:val="808080"/>
+          <w:kern w:val="0"/>
+          <w:szCs w:val="21"/>
+          <w:lang w:val="en-US"/>
+        </w:rPr>
+        <w:t>&lt;/</w:t>
+      </w:r>
+      <w:r>
+        <w:rPr>
+          <w:rFonts w:ascii="Consolas" w:eastAsia="宋体" w:hAnsi="Consolas" w:cs="宋体"/>
+          <w:color w:val="569CD6"/>
+          <w:kern w:val="0"/>
+          <w:szCs w:val="21"/>
+          <w:lang w:val="en-US"/>
+        </w:rPr>
+        <w:t>p</w:t>
+      </w:r>
+      <w:r>
+        <w:rPr>
+          <w:rFonts w:ascii="Consolas" w:eastAsia="宋体" w:hAnsi="Consolas" w:cs="宋体"/>
+          <w:color w:val="808080"/>
+          <w:kern w:val="0"/>
+          <w:szCs w:val="21"/>
+          <w:lang w:val="en-US"/>
+        </w:rPr>
+        <w:t>&gt;</w:t>
+      </w:r>
+    </w:p>
+    <w:p>
+      <w:pPr>
+        <w:widowControl/>
+        <w:shd w:val="clear" w:color="auto" w:fill="1E1E1E"/>
+        <w:spacing w:line="285" w:lineRule="atLeast"/>
+        <w:jc w:val="left"/>
+        <w:rPr>
+          <w:rFonts w:ascii="Consolas" w:eastAsia="宋体" w:hAnsi="Consolas" w:cs="宋体"/>
+          <w:color w:val="D4D4D4"/>
+          <w:kern w:val="0"/>
+          <w:szCs w:val="21"/>
+          <w:lang w:val="en-US"/>
+        </w:rPr>
+      </w:pPr>
+      <w:r>
+        <w:rPr>
+          <w:rFonts w:ascii="Consolas" w:eastAsia="宋体" w:hAnsi="Consolas" w:cs="宋体"/>
+          <w:color w:val="D4D4D4"/>
+          <w:kern w:val="0"/>
+          <w:szCs w:val="21"/>
+          <w:lang w:val="en-US"/>
+        </w:rPr>
+        <w:t xml:space="preserve">                                    </w:t>
+      </w:r>
+      <w:r>
+        <w:rPr>
+          <w:rFonts w:ascii="Consolas" w:eastAsia="宋体" w:hAnsi="Consolas" w:cs="宋体"/>
+          <w:color w:val="808080"/>
+          <w:kern w:val="0"/>
+          <w:szCs w:val="21"/>
+          <w:lang w:val="en-US"/>
+        </w:rPr>
+        <w:t>&lt;/</w:t>
+      </w:r>
+      <w:r>
+        <w:rPr>
+          <w:rFonts w:ascii="Consolas" w:eastAsia="宋体" w:hAnsi="Consolas" w:cs="宋体"/>
+          <w:color w:val="4EC9B0"/>
+          <w:kern w:val="0"/>
+          <w:szCs w:val="21"/>
+          <w:lang w:val="en-US"/>
+        </w:rPr>
+        <w:t>Col</w:t>
+      </w:r>
+      <w:r>
+        <w:rPr>
+          <w:rFonts w:ascii="Consolas" w:eastAsia="宋体" w:hAnsi="Consolas" w:cs="宋体"/>
+          <w:color w:val="808080"/>
+          <w:kern w:val="0"/>
+          <w:szCs w:val="21"/>
+          <w:lang w:val="en-US"/>
+        </w:rPr>
+        <w:t>&gt;</w:t>
+      </w:r>
+    </w:p>
+    <w:p>
+      <w:pPr>
+        <w:widowControl/>
+        <w:shd w:val="clear" w:color="auto" w:fill="1E1E1E"/>
+        <w:spacing w:line="285" w:lineRule="atLeast"/>
+        <w:jc w:val="left"/>
+        <w:rPr>
+          <w:rFonts w:ascii="Consolas" w:eastAsia="宋体" w:hAnsi="Consolas" w:cs="宋体"/>
+          <w:color w:val="D4D4D4"/>
+          <w:kern w:val="0"/>
+          <w:szCs w:val="21"/>
+          <w:lang w:val="en-US"/>
+        </w:rPr>
+      </w:pPr>
+      <w:r>
+        <w:rPr>
+          <w:rFonts w:ascii="Consolas" w:eastAsia="宋体" w:hAnsi="Consolas" w:cs="宋体"/>
+          <w:color w:val="D4D4D4"/>
+          <w:kern w:val="0"/>
+          <w:szCs w:val="21"/>
+          <w:lang w:val="en-US"/>
+        </w:rPr>
+        <w:t>                                )</w:t>
+      </w:r>
+      <w:r>
+        <w:rPr>
+          <w:rFonts w:ascii="Consolas" w:eastAsia="宋体" w:hAnsi="Consolas" w:cs="宋体"/>
+          <w:color w:val="569CD6"/>
+          <w:kern w:val="0"/>
+          <w:szCs w:val="21"/>
+          <w:lang w:val="en-US"/>
+        </w:rPr>
+        <w:t>}</w:t>
+      </w:r>
+    </w:p>
+    <w:p>
+      <w:pPr>
+        <w:rPr>
+          <w:rFonts w:ascii="Calibri" w:hAnsi="Calibri" w:cs="Calibri"/>
+          <w:sz w:val="20"/>
+          <w:szCs w:val="20"/>
+        </w:rPr>
+      </w:pPr>
+    </w:p>
+    <w:p>
+      <w:pPr>
+        <w:pStyle w:val="ListParagraph"/>
+        <w:numPr>
+          <w:ilvl w:val="0"/>
+          <w:numId w:val="3"/>
+        </w:numPr>
+        <w:ind w:firstLineChars="0"/>
+        <w:rPr>
+          <w:rFonts w:ascii="Calibri" w:hAnsi="Calibri" w:cs="Calibri" w:hint="eastAsia"/>
           <w:sz w:val="20"/>
           <w:szCs w:val="20"/>
         </w:rPr>

</xml_diff>

<commit_message>
Projects section initial stage ready with scannera embedded
</commit_message>
<xml_diff>
--- a/Some Easy React Notes.docx
+++ b/Some Easy React Notes.docx
@@ -1138,7 +1138,7 @@
         <w:pStyle w:val="ListParagraph"/>
         <w:ind w:firstLine="400"/>
         <w:rPr>
-          <w:rFonts w:ascii="Calibri" w:hAnsi="Calibri" w:cs="Calibri" w:hint="eastAsia"/>
+          <w:rFonts w:ascii="Calibri" w:hAnsi="Calibri" w:cs="Calibri"/>
           <w:sz w:val="20"/>
           <w:szCs w:val="20"/>
         </w:rPr>
@@ -1808,6 +1808,332 @@
         <w:rPr>
           <w:rFonts w:ascii="Consolas" w:eastAsia="宋体" w:hAnsi="Consolas" w:cs="宋体"/>
           <w:color w:val="569CD6"/>
+          <w:kern w:val="0"/>
+          <w:szCs w:val="21"/>
+          <w:lang w:val="en-US"/>
+        </w:rPr>
+        <w:t>}</w:t>
+      </w:r>
+    </w:p>
+    <w:p>
+      <w:pPr>
+        <w:rPr>
+          <w:rFonts w:ascii="Calibri" w:hAnsi="Calibri" w:cs="Calibri"/>
+          <w:sz w:val="20"/>
+          <w:szCs w:val="20"/>
+        </w:rPr>
+      </w:pPr>
+    </w:p>
+    <w:p>
+      <w:pPr>
+        <w:pStyle w:val="ListParagraph"/>
+        <w:numPr>
+          <w:ilvl w:val="0"/>
+          <w:numId w:val="3"/>
+        </w:numPr>
+        <w:ind w:firstLineChars="0"/>
+        <w:rPr>
+          <w:rFonts w:ascii="Calibri" w:hAnsi="Calibri" w:cs="Calibri"/>
+          <w:sz w:val="20"/>
+          <w:szCs w:val="20"/>
+        </w:rPr>
+      </w:pPr>
+      <w:r>
+        <w:rPr>
+          <w:rFonts w:ascii="Calibri" w:hAnsi="Calibri" w:cs="Calibri" w:hint="eastAsia"/>
+          <w:sz w:val="20"/>
+          <w:szCs w:val="20"/>
+        </w:rPr>
+        <w:t>Below</w:t>
+      </w:r>
+      <w:r>
+        <w:rPr>
+          <w:rFonts w:ascii="Calibri" w:hAnsi="Calibri" w:cs="Calibri"/>
+          <w:sz w:val="20"/>
+          <w:szCs w:val="20"/>
+        </w:rPr>
+        <w:t>, when hovering .</w:t>
+      </w:r>
+      <w:proofErr w:type="spellStart"/>
+      <w:r>
+        <w:rPr>
+          <w:rFonts w:ascii="Calibri" w:hAnsi="Calibri" w:cs="Calibri"/>
+          <w:sz w:val="20"/>
+          <w:szCs w:val="20"/>
+        </w:rPr>
+        <w:t>proj-imgbox</w:t>
+      </w:r>
+      <w:proofErr w:type="spellEnd"/>
+      <w:r>
+        <w:rPr>
+          <w:rFonts w:ascii="Calibri" w:hAnsi="Calibri" w:cs="Calibri"/>
+          <w:sz w:val="20"/>
+          <w:szCs w:val="20"/>
+        </w:rPr>
+        <w:t>, behaviour defined for .</w:t>
+      </w:r>
+      <w:proofErr w:type="spellStart"/>
+      <w:r>
+        <w:rPr>
+          <w:rFonts w:ascii="Calibri" w:hAnsi="Calibri" w:cs="Calibri"/>
+          <w:sz w:val="20"/>
+          <w:szCs w:val="20"/>
+        </w:rPr>
+        <w:t>proj-txtx</w:t>
+      </w:r>
+      <w:proofErr w:type="spellEnd"/>
+      <w:r>
+        <w:rPr>
+          <w:rFonts w:ascii="Calibri" w:hAnsi="Calibri" w:cs="Calibri"/>
+          <w:sz w:val="20"/>
+          <w:szCs w:val="20"/>
+        </w:rPr>
+        <w:t>:</w:t>
+      </w:r>
+    </w:p>
+    <w:p>
+      <w:pPr>
+        <w:widowControl/>
+        <w:shd w:val="clear" w:color="auto" w:fill="1E1E1E"/>
+        <w:spacing w:line="285" w:lineRule="atLeast"/>
+        <w:jc w:val="left"/>
+        <w:rPr>
+          <w:rFonts w:ascii="Consolas" w:eastAsia="宋体" w:hAnsi="Consolas" w:cs="宋体"/>
+          <w:color w:val="D4D4D4"/>
+          <w:kern w:val="0"/>
+          <w:szCs w:val="21"/>
+          <w:lang w:val="en-US"/>
+        </w:rPr>
+      </w:pPr>
+      <w:proofErr w:type="gramStart"/>
+      <w:r>
+        <w:rPr>
+          <w:rFonts w:ascii="Consolas" w:eastAsia="宋体" w:hAnsi="Consolas" w:cs="宋体"/>
+          <w:color w:val="D7BA7D"/>
+          <w:kern w:val="0"/>
+          <w:szCs w:val="21"/>
+          <w:lang w:val="en-US"/>
+        </w:rPr>
+        <w:t>.</w:t>
+      </w:r>
+      <w:proofErr w:type="spellStart"/>
+      <w:r>
+        <w:rPr>
+          <w:rFonts w:ascii="Consolas" w:eastAsia="宋体" w:hAnsi="Consolas" w:cs="宋体"/>
+          <w:color w:val="D7BA7D"/>
+          <w:kern w:val="0"/>
+          <w:szCs w:val="21"/>
+          <w:lang w:val="en-US"/>
+        </w:rPr>
+        <w:t>proj</w:t>
+      </w:r>
+      <w:proofErr w:type="gramEnd"/>
+      <w:r>
+        <w:rPr>
+          <w:rFonts w:ascii="Consolas" w:eastAsia="宋体" w:hAnsi="Consolas" w:cs="宋体"/>
+          <w:color w:val="D7BA7D"/>
+          <w:kern w:val="0"/>
+          <w:szCs w:val="21"/>
+          <w:lang w:val="en-US"/>
+        </w:rPr>
+        <w:t>-imgbox:hover</w:t>
+      </w:r>
+      <w:proofErr w:type="spellEnd"/>
+      <w:r>
+        <w:rPr>
+          <w:rFonts w:ascii="Consolas" w:eastAsia="宋体" w:hAnsi="Consolas" w:cs="宋体"/>
+          <w:color w:val="D4D4D4"/>
+          <w:kern w:val="0"/>
+          <w:szCs w:val="21"/>
+          <w:lang w:val="en-US"/>
+        </w:rPr>
+        <w:t xml:space="preserve"> </w:t>
+      </w:r>
+      <w:r>
+        <w:rPr>
+          <w:rFonts w:ascii="Consolas" w:eastAsia="宋体" w:hAnsi="Consolas" w:cs="宋体"/>
+          <w:color w:val="D7BA7D"/>
+          <w:kern w:val="0"/>
+          <w:szCs w:val="21"/>
+          <w:lang w:val="en-US"/>
+        </w:rPr>
+        <w:t>.</w:t>
+      </w:r>
+      <w:proofErr w:type="spellStart"/>
+      <w:r>
+        <w:rPr>
+          <w:rFonts w:ascii="Consolas" w:eastAsia="宋体" w:hAnsi="Consolas" w:cs="宋体"/>
+          <w:color w:val="D7BA7D"/>
+          <w:kern w:val="0"/>
+          <w:szCs w:val="21"/>
+          <w:lang w:val="en-US"/>
+        </w:rPr>
+        <w:t>proj-txtx</w:t>
+      </w:r>
+      <w:proofErr w:type="spellEnd"/>
+      <w:r>
+        <w:rPr>
+          <w:rFonts w:ascii="Consolas" w:eastAsia="宋体" w:hAnsi="Consolas" w:cs="宋体"/>
+          <w:color w:val="D4D4D4"/>
+          <w:kern w:val="0"/>
+          <w:szCs w:val="21"/>
+          <w:lang w:val="en-US"/>
+        </w:rPr>
+        <w:t xml:space="preserve"> {</w:t>
+      </w:r>
+    </w:p>
+    <w:p>
+      <w:pPr>
+        <w:widowControl/>
+        <w:shd w:val="clear" w:color="auto" w:fill="1E1E1E"/>
+        <w:spacing w:line="285" w:lineRule="atLeast"/>
+        <w:jc w:val="left"/>
+        <w:rPr>
+          <w:rFonts w:ascii="Consolas" w:eastAsia="宋体" w:hAnsi="Consolas" w:cs="宋体"/>
+          <w:color w:val="D4D4D4"/>
+          <w:kern w:val="0"/>
+          <w:szCs w:val="21"/>
+          <w:lang w:val="en-US"/>
+        </w:rPr>
+      </w:pPr>
+      <w:r>
+        <w:rPr>
+          <w:rFonts w:ascii="Consolas" w:eastAsia="宋体" w:hAnsi="Consolas" w:cs="宋体"/>
+          <w:color w:val="D4D4D4"/>
+          <w:kern w:val="0"/>
+          <w:szCs w:val="21"/>
+          <w:lang w:val="en-US"/>
+        </w:rPr>
+        <w:t xml:space="preserve">    </w:t>
+      </w:r>
+      <w:r>
+        <w:rPr>
+          <w:rFonts w:ascii="Consolas" w:eastAsia="宋体" w:hAnsi="Consolas" w:cs="宋体"/>
+          <w:color w:val="9CDCFE"/>
+          <w:kern w:val="0"/>
+          <w:szCs w:val="21"/>
+          <w:lang w:val="en-US"/>
+        </w:rPr>
+        <w:t>top</w:t>
+      </w:r>
+      <w:r>
+        <w:rPr>
+          <w:rFonts w:ascii="Consolas" w:eastAsia="宋体" w:hAnsi="Consolas" w:cs="宋体"/>
+          <w:color w:val="D4D4D4"/>
+          <w:kern w:val="0"/>
+          <w:szCs w:val="21"/>
+          <w:lang w:val="en-US"/>
+        </w:rPr>
+        <w:t xml:space="preserve">: </w:t>
+      </w:r>
+      <w:proofErr w:type="gramStart"/>
+      <w:r>
+        <w:rPr>
+          <w:rFonts w:ascii="Consolas" w:eastAsia="宋体" w:hAnsi="Consolas" w:cs="宋体"/>
+          <w:color w:val="B5CEA8"/>
+          <w:kern w:val="0"/>
+          <w:szCs w:val="21"/>
+          <w:lang w:val="en-US"/>
+        </w:rPr>
+        <w:t>50%</w:t>
+      </w:r>
+      <w:r>
+        <w:rPr>
+          <w:rFonts w:ascii="Consolas" w:eastAsia="宋体" w:hAnsi="Consolas" w:cs="宋体"/>
+          <w:color w:val="D4D4D4"/>
+          <w:kern w:val="0"/>
+          <w:szCs w:val="21"/>
+          <w:lang w:val="en-US"/>
+        </w:rPr>
+        <w:t>;</w:t>
+      </w:r>
+      <w:proofErr w:type="gramEnd"/>
+    </w:p>
+    <w:p>
+      <w:pPr>
+        <w:widowControl/>
+        <w:shd w:val="clear" w:color="auto" w:fill="1E1E1E"/>
+        <w:spacing w:line="285" w:lineRule="atLeast"/>
+        <w:jc w:val="left"/>
+        <w:rPr>
+          <w:rFonts w:ascii="Consolas" w:eastAsia="宋体" w:hAnsi="Consolas" w:cs="宋体"/>
+          <w:color w:val="D4D4D4"/>
+          <w:kern w:val="0"/>
+          <w:szCs w:val="21"/>
+          <w:lang w:val="en-US"/>
+        </w:rPr>
+      </w:pPr>
+      <w:r>
+        <w:rPr>
+          <w:rFonts w:ascii="Consolas" w:eastAsia="宋体" w:hAnsi="Consolas" w:cs="宋体"/>
+          <w:color w:val="D4D4D4"/>
+          <w:kern w:val="0"/>
+          <w:szCs w:val="21"/>
+          <w:lang w:val="en-US"/>
+        </w:rPr>
+        <w:t xml:space="preserve">    </w:t>
+      </w:r>
+      <w:r>
+        <w:rPr>
+          <w:rFonts w:ascii="Consolas" w:eastAsia="宋体" w:hAnsi="Consolas" w:cs="宋体"/>
+          <w:color w:val="9CDCFE"/>
+          <w:kern w:val="0"/>
+          <w:szCs w:val="21"/>
+          <w:lang w:val="en-US"/>
+        </w:rPr>
+        <w:t>opacity</w:t>
+      </w:r>
+      <w:r>
+        <w:rPr>
+          <w:rFonts w:ascii="Consolas" w:eastAsia="宋体" w:hAnsi="Consolas" w:cs="宋体"/>
+          <w:color w:val="D4D4D4"/>
+          <w:kern w:val="0"/>
+          <w:szCs w:val="21"/>
+          <w:lang w:val="en-US"/>
+        </w:rPr>
+        <w:t xml:space="preserve">: </w:t>
+      </w:r>
+      <w:proofErr w:type="gramStart"/>
+      <w:r>
+        <w:rPr>
+          <w:rFonts w:ascii="Consolas" w:eastAsia="宋体" w:hAnsi="Consolas" w:cs="宋体"/>
+          <w:color w:val="B5CEA8"/>
+          <w:kern w:val="0"/>
+          <w:szCs w:val="21"/>
+          <w:lang w:val="en-US"/>
+        </w:rPr>
+        <w:t>1</w:t>
+      </w:r>
+      <w:r>
+        <w:rPr>
+          <w:rFonts w:ascii="Consolas" w:eastAsia="宋体" w:hAnsi="Consolas" w:cs="宋体"/>
+          <w:color w:val="D4D4D4"/>
+          <w:kern w:val="0"/>
+          <w:szCs w:val="21"/>
+          <w:lang w:val="en-US"/>
+        </w:rPr>
+        <w:t>;</w:t>
+      </w:r>
+      <w:proofErr w:type="gramEnd"/>
+    </w:p>
+    <w:p>
+      <w:pPr>
+        <w:widowControl/>
+        <w:shd w:val="clear" w:color="auto" w:fill="1E1E1E"/>
+        <w:spacing w:line="285" w:lineRule="atLeast"/>
+        <w:jc w:val="left"/>
+        <w:rPr>
+          <w:rFonts w:ascii="Consolas" w:eastAsia="宋体" w:hAnsi="Consolas" w:cs="宋体"/>
+          <w:color w:val="D4D4D4"/>
+          <w:kern w:val="0"/>
+          <w:szCs w:val="21"/>
+          <w:lang w:val="en-US"/>
+        </w:rPr>
+      </w:pPr>
+      <w:r>
+        <w:rPr>
+          <w:rFonts w:ascii="Consolas" w:eastAsia="宋体" w:hAnsi="Consolas" w:cs="宋体"/>
+          <w:color w:val="D4D4D4"/>
           <w:kern w:val="0"/>
           <w:szCs w:val="21"/>
           <w:lang w:val="en-US"/>

</xml_diff>

<commit_message>
optimised the education reaction on small devices
</commit_message>
<xml_diff>
--- a/Some Easy React Notes.docx
+++ b/Some Easy React Notes.docx
@@ -2159,7 +2159,137 @@
         </w:numPr>
         <w:ind w:firstLineChars="0"/>
         <w:rPr>
+          <w:rFonts w:ascii="Calibri" w:hAnsi="Calibri" w:cs="Calibri"/>
+          <w:sz w:val="20"/>
+          <w:szCs w:val="20"/>
+        </w:rPr>
+      </w:pPr>
+      <w:r>
+        <w:rPr>
           <w:rFonts w:ascii="Calibri" w:hAnsi="Calibri" w:cs="Calibri" w:hint="eastAsia"/>
+          <w:sz w:val="20"/>
+          <w:szCs w:val="20"/>
+        </w:rPr>
+        <w:t>In</w:t>
+      </w:r>
+      <w:r>
+        <w:rPr>
+          <w:rFonts w:ascii="Calibri" w:hAnsi="Calibri" w:cs="Calibri"/>
+          <w:sz w:val="20"/>
+          <w:szCs w:val="20"/>
+        </w:rPr>
+        <w:t xml:space="preserve"> </w:t>
+      </w:r>
+      <w:r>
+        <w:rPr>
+          <w:rFonts w:ascii="Calibri" w:hAnsi="Calibri" w:cs="Calibri"/>
+          <w:sz w:val="20"/>
+          <w:szCs w:val="20"/>
+        </w:rPr>
+        <w:t>CSS</w:t>
+      </w:r>
+      <w:r>
+        <w:rPr>
+          <w:rFonts w:ascii="Calibri" w:hAnsi="Calibri" w:cs="Calibri"/>
+          <w:sz w:val="20"/>
+          <w:szCs w:val="20"/>
+        </w:rPr>
+        <w:t>, if you want to declare something regarding the viewport width or height, use ‘{90}</w:t>
+      </w:r>
+      <w:proofErr w:type="spellStart"/>
+      <w:r>
+        <w:rPr>
+          <w:rFonts w:ascii="Calibri" w:hAnsi="Calibri" w:cs="Calibri"/>
+          <w:sz w:val="20"/>
+          <w:szCs w:val="20"/>
+        </w:rPr>
+        <w:t>vw</w:t>
+      </w:r>
+      <w:proofErr w:type="spellEnd"/>
+      <w:r>
+        <w:rPr>
+          <w:rFonts w:ascii="Calibri" w:hAnsi="Calibri" w:cs="Calibri"/>
+          <w:sz w:val="20"/>
+          <w:szCs w:val="20"/>
+        </w:rPr>
+        <w:t xml:space="preserve"> | {90}</w:t>
+      </w:r>
+      <w:proofErr w:type="spellStart"/>
+      <w:r>
+        <w:rPr>
+          <w:rFonts w:ascii="Calibri" w:hAnsi="Calibri" w:cs="Calibri"/>
+          <w:sz w:val="20"/>
+          <w:szCs w:val="20"/>
+        </w:rPr>
+        <w:t>vh</w:t>
+      </w:r>
+      <w:proofErr w:type="spellEnd"/>
+      <w:r>
+        <w:rPr>
+          <w:rFonts w:ascii="Calibri" w:hAnsi="Calibri" w:cs="Calibri"/>
+          <w:sz w:val="20"/>
+          <w:szCs w:val="20"/>
+        </w:rPr>
+        <w:t xml:space="preserve">’, where </w:t>
+      </w:r>
+      <w:proofErr w:type="spellStart"/>
+      <w:r>
+        <w:rPr>
+          <w:rFonts w:ascii="Calibri" w:hAnsi="Calibri" w:cs="Calibri"/>
+          <w:sz w:val="20"/>
+          <w:szCs w:val="20"/>
+        </w:rPr>
+        <w:t>vw</w:t>
+      </w:r>
+      <w:proofErr w:type="spellEnd"/>
+      <w:r>
+        <w:rPr>
+          <w:rFonts w:ascii="Calibri" w:hAnsi="Calibri" w:cs="Calibri"/>
+          <w:sz w:val="20"/>
+          <w:szCs w:val="20"/>
+        </w:rPr>
+        <w:t xml:space="preserve"> refers to viewport width, </w:t>
+      </w:r>
+      <w:proofErr w:type="spellStart"/>
+      <w:r>
+        <w:rPr>
+          <w:rFonts w:ascii="Calibri" w:hAnsi="Calibri" w:cs="Calibri"/>
+          <w:sz w:val="20"/>
+          <w:szCs w:val="20"/>
+        </w:rPr>
+        <w:t>vh</w:t>
+      </w:r>
+      <w:proofErr w:type="spellEnd"/>
+      <w:r>
+        <w:rPr>
+          <w:rFonts w:ascii="Calibri" w:hAnsi="Calibri" w:cs="Calibri"/>
+          <w:sz w:val="20"/>
+          <w:szCs w:val="20"/>
+        </w:rPr>
+        <w:t xml:space="preserve"> refers to viewport height, and 90 refers to 90% of the viewport width/height.</w:t>
+      </w:r>
+    </w:p>
+    <w:p>
+      <w:pPr>
+        <w:pStyle w:val="ListParagraph"/>
+        <w:ind w:left="360" w:firstLineChars="0" w:firstLine="0"/>
+        <w:rPr>
+          <w:rFonts w:ascii="Calibri" w:hAnsi="Calibri" w:cs="Calibri" w:hint="eastAsia"/>
+          <w:sz w:val="20"/>
+          <w:szCs w:val="20"/>
+        </w:rPr>
+      </w:pPr>
+    </w:p>
+    <w:p>
+      <w:pPr>
+        <w:pStyle w:val="ListParagraph"/>
+        <w:numPr>
+          <w:ilvl w:val="0"/>
+          <w:numId w:val="3"/>
+        </w:numPr>
+        <w:ind w:firstLineChars="0"/>
+        <w:rPr>
+          <w:rFonts w:ascii="Calibri" w:hAnsi="Calibri" w:cs="Calibri"/>
           <w:sz w:val="20"/>
           <w:szCs w:val="20"/>
         </w:rPr>

</xml_diff>